<commit_message>
actor critic seems to actually be working this time?
</commit_message>
<xml_diff>
--- a/docs/related_work.docx
+++ b/docs/related_work.docx
@@ -1297,18 +1297,6 @@
         </m:sSub>
         <m:r>
           <m:rPr>
-            <m:sty m:val="p"/>
-          </m:rPr>
-          <w:rPr>
-            <w:rFonts w:ascii="Cambria Math" w:eastAsiaTheme="minorEastAsia" w:hAnsi="Cambria Math" w:cs="Cambria Math"/>
-            <w:color w:val="auto"/>
-            <w:lang w:eastAsia="en-US"/>
-            <w14:ligatures w14:val="none"/>
-          </w:rPr>
-          <m:t>∈</m:t>
-        </m:r>
-        <m:r>
-          <m:rPr>
             <m:scr m:val="double-struck"/>
             <m:sty m:val="p"/>
           </m:rPr>
@@ -1318,7 +1306,7 @@
             <w:lang w:eastAsia="en-US"/>
             <w14:ligatures w14:val="none"/>
           </w:rPr>
-          <m:t xml:space="preserve"> T</m:t>
+          <m:t>∈ T</m:t>
         </m:r>
       </m:oMath>
       <w:r>
@@ -1447,32 +1435,7 @@
             <w:lang w:eastAsia="en-US"/>
             <w14:ligatures w14:val="none"/>
           </w:rPr>
-          <m:t>S</m:t>
-        </m:r>
-        <m:r>
-          <m:rPr>
-            <m:sty m:val="p"/>
-          </m:rPr>
-          <w:rPr>
-            <w:rFonts w:ascii="Cambria Math" w:eastAsiaTheme="minorEastAsia" w:hAnsi="Cambria Math" w:cs="Times New Roman"/>
-            <w:color w:val="auto"/>
-            <w:lang w:eastAsia="en-US"/>
-            <w14:ligatures w14:val="none"/>
-          </w:rPr>
-          <m:t>→</m:t>
-        </m:r>
-        <m:r>
-          <m:rPr>
-            <m:scr m:val="double-struck"/>
-            <m:sty m:val="p"/>
-          </m:rPr>
-          <w:rPr>
-            <w:rFonts w:ascii="Cambria Math" w:eastAsiaTheme="minorEastAsia" w:hAnsi="Cambria Math" w:cs="Times New Roman"/>
-            <w:color w:val="auto"/>
-            <w:lang w:eastAsia="en-US"/>
-            <w14:ligatures w14:val="none"/>
-          </w:rPr>
-          <m:t>A</m:t>
+          <m:t>S→A</m:t>
         </m:r>
       </m:oMath>
       <w:r>
@@ -9620,6 +9583,7 @@
         </w:rPr>
       </w:pPr>
       <w:commentRangeStart w:id="9"/>
+      <w:commentRangeStart w:id="10"/>
       <w:r>
         <w:rPr>
           <w:rFonts w:asciiTheme="minorHAnsi" w:eastAsiaTheme="minorEastAsia" w:hAnsiTheme="minorHAnsi" w:cstheme="minorHAnsi"/>
@@ -9647,15 +9611,47 @@
           <w:color w:val="auto"/>
           <w14:ligatures w14:val="none"/>
         </w:rPr>
-        <w:t>The network</w:t>
-      </w:r>
-      <w:r>
-        <w:rPr>
-          <w:rFonts w:asciiTheme="minorHAnsi" w:eastAsiaTheme="minorEastAsia" w:hAnsiTheme="minorHAnsi" w:cstheme="minorHAnsi"/>
-          <w:color w:val="auto"/>
-          <w14:ligatures w14:val="none"/>
-        </w:rPr>
-        <w:t>’s weights are updated according to a rule.</w:t>
+        <w:t>T</w:t>
+      </w:r>
+      <w:r>
+        <w:rPr>
+          <w:rFonts w:asciiTheme="minorHAnsi" w:eastAsiaTheme="minorEastAsia" w:hAnsiTheme="minorHAnsi" w:cstheme="minorHAnsi"/>
+          <w:color w:val="auto"/>
+          <w14:ligatures w14:val="none"/>
+        </w:rPr>
+        <w:t>he network</w:t>
+      </w:r>
+      <w:r>
+        <w:rPr>
+          <w:rFonts w:asciiTheme="minorHAnsi" w:eastAsiaTheme="minorEastAsia" w:hAnsiTheme="minorHAnsi" w:cstheme="minorHAnsi"/>
+          <w:color w:val="auto"/>
+          <w14:ligatures w14:val="none"/>
+        </w:rPr>
+        <w:t xml:space="preserve">’s weights are updated according to </w:t>
+      </w:r>
+      <w:r>
+        <w:rPr>
+          <w:rFonts w:asciiTheme="minorHAnsi" w:eastAsiaTheme="minorEastAsia" w:hAnsiTheme="minorHAnsi" w:cstheme="minorHAnsi"/>
+          <w:color w:val="auto"/>
+          <w14:ligatures w14:val="none"/>
+        </w:rPr>
+        <w:t>some</w:t>
+      </w:r>
+      <w:r>
+        <w:rPr>
+          <w:rFonts w:asciiTheme="minorHAnsi" w:eastAsiaTheme="minorEastAsia" w:hAnsiTheme="minorHAnsi" w:cstheme="minorHAnsi"/>
+          <w:color w:val="auto"/>
+          <w14:ligatures w14:val="none"/>
+        </w:rPr>
+        <w:t xml:space="preserve"> rule</w:t>
+      </w:r>
+      <w:r>
+        <w:rPr>
+          <w:rFonts w:asciiTheme="minorHAnsi" w:eastAsiaTheme="minorEastAsia" w:hAnsiTheme="minorHAnsi" w:cstheme="minorHAnsi"/>
+          <w:color w:val="auto"/>
+          <w14:ligatures w14:val="none"/>
+        </w:rPr>
+        <w:t>:</w:t>
       </w:r>
     </w:p>
     <w:p>
@@ -9679,7 +9675,29 @@
               <w:color w:val="auto"/>
               <w14:ligatures w14:val="none"/>
             </w:rPr>
-            <m:t>∆θ =  Â(s,a)</m:t>
+            <m:t>∆θ=</m:t>
+          </m:r>
+          <m:r>
+            <m:rPr>
+              <m:sty m:val="p"/>
+            </m:rPr>
+            <w:rPr>
+              <w:rFonts w:ascii="Cambria Math" w:eastAsiaTheme="minorEastAsia" w:hAnsi="Cambria Math" w:cstheme="minorHAnsi"/>
+              <w:color w:val="auto"/>
+              <w14:ligatures w14:val="none"/>
+            </w:rPr>
+            <m:t>R</m:t>
+          </m:r>
+          <m:r>
+            <m:rPr>
+              <m:sty m:val="p"/>
+            </m:rPr>
+            <w:rPr>
+              <w:rFonts w:ascii="Cambria Math" w:eastAsiaTheme="minorEastAsia" w:hAnsi="Cambria Math" w:cstheme="minorHAnsi"/>
+              <w:color w:val="auto"/>
+              <w14:ligatures w14:val="none"/>
+            </w:rPr>
+            <m:t xml:space="preserve"> </m:t>
           </m:r>
           <m:sSub>
             <m:sSubPr>
@@ -9701,7 +9719,7 @@
                   <w:color w:val="auto"/>
                   <w14:ligatures w14:val="none"/>
                 </w:rPr>
-                <m:t xml:space="preserve"> ∇</m:t>
+                <m:t>∇</m:t>
               </m:r>
             </m:e>
             <m:sub>
@@ -9742,17 +9760,43 @@
               </m:r>
             </m:fName>
             <m:e>
-              <m:r>
-                <m:rPr>
-                  <m:sty m:val="p"/>
-                </m:rPr>
-                <w:rPr>
-                  <w:rFonts w:ascii="Cambria Math" w:eastAsiaTheme="minorEastAsia" w:hAnsi="Cambria Math" w:cstheme="minorHAnsi"/>
-                  <w:color w:val="auto"/>
-                  <w14:ligatures w14:val="none"/>
-                </w:rPr>
-                <m:t>q</m:t>
-              </m:r>
+              <m:sSub>
+                <m:sSubPr>
+                  <m:ctrlPr>
+                    <w:rPr>
+                      <w:rFonts w:ascii="Cambria Math" w:eastAsiaTheme="minorEastAsia" w:hAnsi="Cambria Math" w:cstheme="minorHAnsi"/>
+                      <w:color w:val="auto"/>
+                      <w14:ligatures w14:val="none"/>
+                    </w:rPr>
+                  </m:ctrlPr>
+                </m:sSubPr>
+                <m:e>
+                  <m:r>
+                    <m:rPr>
+                      <m:sty m:val="p"/>
+                    </m:rPr>
+                    <w:rPr>
+                      <w:rFonts w:ascii="Cambria Math" w:eastAsiaTheme="minorEastAsia" w:hAnsi="Cambria Math" w:cstheme="minorHAnsi"/>
+                      <w:color w:val="auto"/>
+                      <w14:ligatures w14:val="none"/>
+                    </w:rPr>
+                    <m:t>q</m:t>
+                  </m:r>
+                </m:e>
+                <m:sub>
+                  <m:r>
+                    <m:rPr>
+                      <m:sty m:val="p"/>
+                    </m:rPr>
+                    <w:rPr>
+                      <w:rFonts w:ascii="Cambria Math" w:eastAsiaTheme="minorEastAsia" w:hAnsi="Cambria Math" w:cstheme="minorHAnsi"/>
+                      <w:color w:val="auto"/>
+                      <w14:ligatures w14:val="none"/>
+                    </w:rPr>
+                    <m:t>θ</m:t>
+                  </m:r>
+                </m:sub>
+              </m:sSub>
               <m:d>
                 <m:dPr>
                   <m:ctrlPr>
@@ -9802,12 +9846,15 @@
       </w:r>
       <m:oMath>
         <m:r>
+          <m:rPr>
+            <m:sty m:val="p"/>
+          </m:rPr>
           <w:rPr>
             <w:rFonts w:ascii="Cambria Math" w:eastAsiaTheme="minorEastAsia" w:hAnsi="Cambria Math" w:cstheme="minorHAnsi"/>
             <w:color w:val="auto"/>
             <w14:ligatures w14:val="none"/>
           </w:rPr>
-          <m:t>Â</m:t>
+          <m:t>R</m:t>
         </m:r>
       </m:oMath>
       <w:r>
@@ -9840,15 +9887,15 @@
           <w:color w:val="auto"/>
           <w14:ligatures w14:val="none"/>
         </w:rPr>
-        <w:t>approximation</w:t>
-      </w:r>
-      <w:r>
-        <w:rPr>
-          <w:rFonts w:asciiTheme="minorHAnsi" w:eastAsiaTheme="minorEastAsia" w:hAnsiTheme="minorHAnsi" w:cstheme="minorHAnsi"/>
-          <w:color w:val="auto"/>
-          <w14:ligatures w14:val="none"/>
-        </w:rPr>
-        <w:t xml:space="preserve"> of</w:t>
+        <w:t xml:space="preserve">estimate </w:t>
+      </w:r>
+      <w:r>
+        <w:rPr>
+          <w:rFonts w:asciiTheme="minorHAnsi" w:eastAsiaTheme="minorEastAsia" w:hAnsiTheme="minorHAnsi" w:cstheme="minorHAnsi"/>
+          <w:color w:val="auto"/>
+          <w14:ligatures w14:val="none"/>
+        </w:rPr>
+        <w:t>of</w:t>
       </w:r>
       <w:r>
         <w:rPr>
@@ -9879,7 +9926,82 @@
                 <w:color w:val="auto"/>
                 <w14:ligatures w14:val="none"/>
               </w:rPr>
-              <m:t>A</m:t>
+              <m:t>Q</m:t>
+            </m:r>
+          </m:e>
+          <m:sub>
+            <m:r>
+              <m:rPr>
+                <m:sty m:val="p"/>
+              </m:rPr>
+              <w:rPr>
+                <w:rFonts w:ascii="Cambria Math" w:eastAsiaTheme="minorEastAsia" w:hAnsi="Cambria Math" w:cstheme="minorHAnsi"/>
+                <w:color w:val="auto"/>
+                <w14:ligatures w14:val="none"/>
+              </w:rPr>
+              <m:t>θ</m:t>
+            </m:r>
+          </m:sub>
+        </m:sSub>
+        <m:d>
+          <m:dPr>
+            <m:ctrlPr>
+              <w:rPr>
+                <w:rFonts w:ascii="Cambria Math" w:eastAsiaTheme="minorEastAsia" w:hAnsi="Cambria Math" w:cstheme="minorHAnsi"/>
+                <w:i/>
+                <w:color w:val="auto"/>
+                <w14:ligatures w14:val="none"/>
+              </w:rPr>
+            </m:ctrlPr>
+          </m:dPr>
+          <m:e>
+            <m:r>
+              <m:rPr>
+                <m:sty m:val="p"/>
+              </m:rPr>
+              <w:rPr>
+                <w:rFonts w:ascii="Cambria Math" w:eastAsiaTheme="minorEastAsia" w:hAnsi="Cambria Math" w:cstheme="minorHAnsi"/>
+                <w:color w:val="auto"/>
+                <w14:ligatures w14:val="none"/>
+              </w:rPr>
+              <m:t>s,a</m:t>
+            </m:r>
+          </m:e>
+        </m:d>
+      </m:oMath>
+      <w:r>
+        <w:rPr>
+          <w:rFonts w:eastAsia="Times New Roman"/>
+          <w:color w:val="auto"/>
+          <w:kern w:val="0"/>
+          <w14:ligatures w14:val="none"/>
+        </w:rPr>
+        <w:t xml:space="preserve">, and </w:t>
+      </w:r>
+      <m:oMath>
+        <m:sSub>
+          <m:sSubPr>
+            <m:ctrlPr>
+              <w:rPr>
+                <w:rFonts w:ascii="Cambria Math" w:eastAsia="Times New Roman" w:hAnsi="Cambria Math"/>
+                <w:color w:val="auto"/>
+                <w:kern w:val="0"/>
+                <w14:ligatures w14:val="none"/>
+              </w:rPr>
+            </m:ctrlPr>
+          </m:sSubPr>
+          <m:e>
+            <m:r>
+              <m:rPr>
+                <m:sty m:val="p"/>
+              </m:rPr>
+              <w:rPr>
+                <w:rFonts w:ascii="Cambria Math" w:eastAsia="Times New Roman" w:hAnsi="Cambria Math"/>
+                <w:color w:val="auto"/>
+                <w:kern w:val="0"/>
+                <w14:ligatures w14:val="none"/>
+              </w:rPr>
+              <m:t>q</m:t>
             </m:r>
           </m:e>
           <m:sub>
@@ -9904,29 +10026,6 @@
           <w:kern w:val="0"/>
           <w14:ligatures w14:val="none"/>
         </w:rPr>
-        <w:t xml:space="preserve">, and </w:t>
-      </w:r>
-      <m:oMath>
-        <m:r>
-          <m:rPr>
-            <m:sty m:val="p"/>
-          </m:rPr>
-          <w:rPr>
-            <w:rFonts w:ascii="Cambria Math" w:eastAsia="Times New Roman" w:hAnsi="Cambria Math"/>
-            <w:color w:val="auto"/>
-            <w:kern w:val="0"/>
-            <w14:ligatures w14:val="none"/>
-          </w:rPr>
-          <m:t>q</m:t>
-        </m:r>
-      </m:oMath>
-      <w:r>
-        <w:rPr>
-          <w:rFonts w:eastAsia="Times New Roman"/>
-          <w:color w:val="auto"/>
-          <w:kern w:val="0"/>
-          <w14:ligatures w14:val="none"/>
-        </w:rPr>
         <w:t xml:space="preserve"> is th</w:t>
       </w:r>
       <w:r>
@@ -10011,6 +10110,16 @@
         </w:rPr>
         <w:commentReference w:id="9"/>
       </w:r>
+      <w:commentRangeEnd w:id="10"/>
+      <w:r>
+        <w:rPr>
+          <w:rStyle w:val="CommentReference"/>
+          <w:rFonts w:asciiTheme="minorHAnsi" w:eastAsiaTheme="minorHAnsi" w:hAnsiTheme="minorHAnsi" w:cstheme="minorBidi"/>
+          <w:color w:val="auto"/>
+          <w:lang w:eastAsia="en-US"/>
+        </w:rPr>
+        <w:commentReference w:id="10"/>
+      </w:r>
     </w:p>
     <w:p>
       <w:pPr>
@@ -10028,16 +10137,32 @@
           <w:color w:val="auto"/>
           <w14:ligatures w14:val="none"/>
         </w:rPr>
-        <w:t xml:space="preserve">If the </w:t>
-      </w:r>
-      <w:r>
-        <w:rPr>
-          <w:rFonts w:asciiTheme="minorHAnsi" w:eastAsiaTheme="minorEastAsia" w:hAnsiTheme="minorHAnsi" w:cstheme="minorHAnsi"/>
-          <w:color w:val="auto"/>
-          <w14:ligatures w14:val="none"/>
-        </w:rPr>
-        <w:t xml:space="preserve">advantage </w:t>
-      </w:r>
+        <w:t xml:space="preserve">If </w:t>
+      </w:r>
+      <m:oMath>
+        <m:r>
+          <m:rPr>
+            <m:sty m:val="p"/>
+          </m:rPr>
+          <w:rPr>
+            <w:rFonts w:ascii="Cambria Math" w:eastAsiaTheme="minorEastAsia" w:hAnsi="Cambria Math" w:cstheme="minorHAnsi"/>
+            <w:color w:val="auto"/>
+            <w14:ligatures w14:val="none"/>
+          </w:rPr>
+          <m:t>R</m:t>
+        </m:r>
+        <m:r>
+          <m:rPr>
+            <m:sty m:val="p"/>
+          </m:rPr>
+          <w:rPr>
+            <w:rFonts w:ascii="Cambria Math" w:eastAsiaTheme="minorEastAsia" w:hAnsi="Cambria Math" w:cstheme="minorHAnsi"/>
+            <w:color w:val="auto"/>
+            <w14:ligatures w14:val="none"/>
+          </w:rPr>
+          <m:t xml:space="preserve"> </m:t>
+        </m:r>
+      </m:oMath>
       <w:r>
         <w:rPr>
           <w:rFonts w:asciiTheme="minorHAnsi" w:eastAsiaTheme="minorEastAsia" w:hAnsiTheme="minorHAnsi" w:cstheme="minorHAnsi"/>
@@ -11932,7 +12057,16 @@
           <w:color w:val="auto"/>
           <w14:ligatures w14:val="none"/>
         </w:rPr>
-        <w:t xml:space="preserve"> and </w:t>
+        <w:t xml:space="preserve"> </w:t>
+      </w:r>
+      <w:commentRangeStart w:id="11"/>
+      <w:r>
+        <w:rPr>
+          <w:rFonts w:asciiTheme="minorHAnsi" w:eastAsiaTheme="minorEastAsia" w:hAnsiTheme="minorHAnsi" w:cstheme="minorHAnsi"/>
+          <w:color w:val="auto"/>
+          <w14:ligatures w14:val="none"/>
+        </w:rPr>
+        <w:t xml:space="preserve">and </w:t>
       </w:r>
       <w:r>
         <w:rPr>
@@ -12676,6 +12810,7 @@
         </w:tc>
       </w:tr>
     </w:tbl>
+    <w:commentRangeEnd w:id="11"/>
     <w:p>
       <w:pPr>
         <w:spacing w:line="256" w:lineRule="auto"/>
@@ -12686,6 +12821,15 @@
           <w14:ligatures w14:val="none"/>
         </w:rPr>
       </w:pPr>
+      <w:r>
+        <w:rPr>
+          <w:rStyle w:val="CommentReference"/>
+          <w:rFonts w:asciiTheme="minorHAnsi" w:eastAsiaTheme="minorHAnsi" w:hAnsiTheme="minorHAnsi" w:cstheme="minorBidi"/>
+          <w:color w:val="auto"/>
+          <w:lang w:eastAsia="en-US"/>
+        </w:rPr>
+        <w:commentReference w:id="11"/>
+      </w:r>
     </w:p>
     <w:p>
       <w:pPr>
@@ -13058,6 +13202,9 @@
                 <m:oMathPara>
                   <m:oMath>
                     <m:r>
+                      <m:rPr>
+                        <m:sty m:val="p"/>
+                      </m:rPr>
                       <w:rPr>
                         <w:rStyle w:val="PlaceholderText"/>
                         <w:rFonts w:ascii="Cambria Math" w:hAnsi="Cambria Math"/>
@@ -13821,6 +13968,46 @@
       </w:r>
     </w:p>
   </w:comment>
+  <w:comment w:id="10" w:author="John XYZ" w:date="2024-03-18T09:12:00Z" w:initials="JX">
+    <w:p>
+      <w:pPr>
+        <w:pStyle w:val="CommentText"/>
+      </w:pPr>
+      <w:r>
+        <w:rPr>
+          <w:rStyle w:val="CommentReference"/>
+        </w:rPr>
+        <w:annotationRef/>
+      </w:r>
+      <w:r>
+        <w:t>Wrong! Read “Policy Gradient Methods for Reinforcement Learning with Function</w:t>
+      </w:r>
+    </w:p>
+    <w:p>
+      <w:pPr>
+        <w:pStyle w:val="CommentText"/>
+      </w:pPr>
+      <w:r>
+        <w:t>Approximation”? It’s the Q-value, not advantage.</w:t>
+      </w:r>
+    </w:p>
+  </w:comment>
+  <w:comment w:id="11" w:author="John XYZ" w:date="2024-03-18T08:20:00Z" w:initials="JX">
+    <w:p>
+      <w:pPr>
+        <w:pStyle w:val="CommentText"/>
+      </w:pPr>
+      <w:r>
+        <w:rPr>
+          <w:rStyle w:val="CommentReference"/>
+        </w:rPr>
+        <w:annotationRef/>
+      </w:r>
+      <w:r>
+        <w:t>Should probably just clarify and explain w/ natural language</w:t>
+      </w:r>
+    </w:p>
+  </w:comment>
 </w:comments>
 </file>
 
@@ -13834,6 +14021,8 @@
   <w15:commentEx w15:paraId="5CD0B67B" w15:paraIdParent="330C411D" w15:done="0"/>
   <w15:commentEx w15:paraId="0ACDE57F" w15:done="0"/>
   <w15:commentEx w15:paraId="51E1A31C" w15:done="0"/>
+  <w15:commentEx w15:paraId="7CA8A2F8" w15:paraIdParent="51E1A31C" w15:done="0"/>
+  <w15:commentEx w15:paraId="64CDEC1A" w15:done="0"/>
 </w15:commentsEx>
 </file>
 
@@ -13847,6 +14036,8 @@
   <w16cex:commentExtensible w16cex:durableId="681F457A" w16cex:dateUtc="2024-03-14T20:41:00Z"/>
   <w16cex:commentExtensible w16cex:durableId="78FD4E9A" w16cex:dateUtc="2024-01-22T18:37:00Z"/>
   <w16cex:commentExtensible w16cex:durableId="71E951FA" w16cex:dateUtc="2024-03-16T22:28:00Z"/>
+  <w16cex:commentExtensible w16cex:durableId="0EDDC5A2" w16cex:dateUtc="2024-03-18T09:12:00Z"/>
+  <w16cex:commentExtensible w16cex:durableId="4197B387" w16cex:dateUtc="2024-03-18T08:20:00Z"/>
 </w16cex:commentsExtensible>
 </file>
 
@@ -13860,6 +14051,8 @@
   <w16cid:commentId w16cid:paraId="5CD0B67B" w16cid:durableId="681F457A"/>
   <w16cid:commentId w16cid:paraId="0ACDE57F" w16cid:durableId="78FD4E9A"/>
   <w16cid:commentId w16cid:paraId="51E1A31C" w16cid:durableId="71E951FA"/>
+  <w16cid:commentId w16cid:paraId="7CA8A2F8" w16cid:durableId="0EDDC5A2"/>
+  <w16cid:commentId w16cid:paraId="64CDEC1A" w16cid:durableId="4197B387"/>
 </w16cid:commentsIds>
 </file>
 
@@ -16966,6 +17159,7 @@
     <w:rsid w:val="00753BD2"/>
     <w:rsid w:val="00941D95"/>
     <w:rsid w:val="00964B76"/>
+    <w:rsid w:val="00C33E01"/>
     <w:rsid w:val="00C4238A"/>
     <w:rsid w:val="00D258E5"/>
     <w:rsid w:val="00E566FE"/>

</xml_diff>